<commit_message>
se agregó nuevas especificaciones
</commit_message>
<xml_diff>
--- a/Practico1/Especificaciones_CU.docx
+++ b/Practico1/Especificaciones_CU.docx
@@ -38,12 +38,6 @@
         <w:gridCol w:w="4247"/>
       </w:tblGrid>
       <w:tr>
-        <w:tblPrEx>
-          <w:tblCellMar>
-            <w:top w:w="0" w:type="dxa"/>
-            <w:bottom w:w="0" w:type="dxa"/>
-          </w:tblCellMar>
-        </w:tblPrEx>
         <w:trPr>
           <w:trHeight w:val="1"/>
         </w:trPr>
@@ -137,12 +131,6 @@
         </w:tc>
       </w:tr>
       <w:tr>
-        <w:tblPrEx>
-          <w:tblCellMar>
-            <w:top w:w="0" w:type="dxa"/>
-            <w:bottom w:w="0" w:type="dxa"/>
-          </w:tblCellMar>
-        </w:tblPrEx>
         <w:trPr>
           <w:trHeight w:val="1"/>
         </w:trPr>
@@ -217,12 +205,6 @@
         </w:tc>
       </w:tr>
       <w:tr>
-        <w:tblPrEx>
-          <w:tblCellMar>
-            <w:top w:w="0" w:type="dxa"/>
-            <w:bottom w:w="0" w:type="dxa"/>
-          </w:tblCellMar>
-        </w:tblPrEx>
         <w:trPr>
           <w:trHeight w:val="1"/>
         </w:trPr>
@@ -316,12 +298,6 @@
         </w:tc>
       </w:tr>
       <w:tr>
-        <w:tblPrEx>
-          <w:tblCellMar>
-            <w:top w:w="0" w:type="dxa"/>
-            <w:bottom w:w="0" w:type="dxa"/>
-          </w:tblCellMar>
-        </w:tblPrEx>
         <w:trPr>
           <w:trHeight w:val="1"/>
         </w:trPr>
@@ -382,12 +358,6 @@
         </w:tc>
       </w:tr>
       <w:tr>
-        <w:tblPrEx>
-          <w:tblCellMar>
-            <w:top w:w="0" w:type="dxa"/>
-            <w:bottom w:w="0" w:type="dxa"/>
-          </w:tblCellMar>
-        </w:tblPrEx>
         <w:trPr>
           <w:trHeight w:val="1"/>
         </w:trPr>
@@ -462,12 +432,6 @@
         </w:tc>
       </w:tr>
       <w:tr>
-        <w:tblPrEx>
-          <w:tblCellMar>
-            <w:top w:w="0" w:type="dxa"/>
-            <w:bottom w:w="0" w:type="dxa"/>
-          </w:tblCellMar>
-        </w:tblPrEx>
         <w:trPr>
           <w:trHeight w:val="225"/>
         </w:trPr>
@@ -542,12 +506,6 @@
         </w:tc>
       </w:tr>
       <w:tr>
-        <w:tblPrEx>
-          <w:tblCellMar>
-            <w:top w:w="0" w:type="dxa"/>
-            <w:bottom w:w="0" w:type="dxa"/>
-          </w:tblCellMar>
-        </w:tblPrEx>
         <w:trPr>
           <w:trHeight w:val="1"/>
         </w:trPr>
@@ -615,12 +573,6 @@
         </w:tc>
       </w:tr>
       <w:tr>
-        <w:tblPrEx>
-          <w:tblCellMar>
-            <w:top w:w="0" w:type="dxa"/>
-            <w:bottom w:w="0" w:type="dxa"/>
-          </w:tblCellMar>
-        </w:tblPrEx>
         <w:trPr>
           <w:trHeight w:val="1"/>
         </w:trPr>
@@ -684,18 +636,10 @@
               </w:rPr>
               <w:t>Ninguno</w:t>
             </w:r>
-            <w:bookmarkStart w:id="0" w:name="_GoBack"/>
-            <w:bookmarkEnd w:id="0"/>
           </w:p>
         </w:tc>
       </w:tr>
       <w:tr>
-        <w:tblPrEx>
-          <w:tblCellMar>
-            <w:top w:w="0" w:type="dxa"/>
-            <w:bottom w:w="0" w:type="dxa"/>
-          </w:tblCellMar>
-        </w:tblPrEx>
         <w:trPr>
           <w:trHeight w:val="1"/>
         </w:trPr>
@@ -734,12 +678,6 @@
         </w:tc>
       </w:tr>
       <w:tr>
-        <w:tblPrEx>
-          <w:tblCellMar>
-            <w:top w:w="0" w:type="dxa"/>
-            <w:bottom w:w="0" w:type="dxa"/>
-          </w:tblCellMar>
-        </w:tblPrEx>
         <w:trPr>
           <w:trHeight w:val="1"/>
         </w:trPr>
@@ -809,12 +747,6 @@
         </w:tc>
       </w:tr>
       <w:tr>
-        <w:tblPrEx>
-          <w:tblCellMar>
-            <w:top w:w="0" w:type="dxa"/>
-            <w:bottom w:w="0" w:type="dxa"/>
-          </w:tblCellMar>
-        </w:tblPrEx>
         <w:trPr>
           <w:trHeight w:val="1"/>
         </w:trPr>
@@ -896,12 +828,6 @@
         </w:tc>
       </w:tr>
       <w:tr>
-        <w:tblPrEx>
-          <w:tblCellMar>
-            <w:top w:w="0" w:type="dxa"/>
-            <w:bottom w:w="0" w:type="dxa"/>
-          </w:tblCellMar>
-        </w:tblPrEx>
         <w:trPr>
           <w:trHeight w:val="1"/>
         </w:trPr>
@@ -969,12 +895,6 @@
         </w:tc>
       </w:tr>
       <w:tr>
-        <w:tblPrEx>
-          <w:tblCellMar>
-            <w:top w:w="0" w:type="dxa"/>
-            <w:bottom w:w="0" w:type="dxa"/>
-          </w:tblCellMar>
-        </w:tblPrEx>
         <w:trPr>
           <w:trHeight w:val="1"/>
         </w:trPr>
@@ -1013,12 +933,1025 @@
         </w:tc>
       </w:tr>
       <w:tr>
-        <w:tblPrEx>
-          <w:tblCellMar>
-            <w:top w:w="0" w:type="dxa"/>
-            <w:bottom w:w="0" w:type="dxa"/>
-          </w:tblCellMar>
-        </w:tblPrEx>
+        <w:trPr>
+          <w:trHeight w:val="1"/>
+        </w:trPr>
+        <w:tc>
+          <w:tcPr>
+            <w:tcW w:w="4232" w:type="dxa"/>
+            <w:tcBorders>
+              <w:top w:val="single" w:sz="3" w:space="0" w:color="000000"/>
+              <w:left w:val="single" w:sz="3" w:space="0" w:color="000000"/>
+              <w:bottom w:val="single" w:sz="3" w:space="0" w:color="000000"/>
+              <w:right w:val="single" w:sz="3" w:space="0" w:color="000000"/>
+            </w:tcBorders>
+            <w:shd w:val="clear" w:color="000000" w:fill="FFFFFF"/>
+          </w:tcPr>
+          <w:p>
+            <w:pPr>
+              <w:autoSpaceDE w:val="0"/>
+              <w:autoSpaceDN w:val="0"/>
+              <w:adjustRightInd w:val="0"/>
+              <w:spacing w:after="0" w:line="240" w:lineRule="auto"/>
+              <w:rPr>
+                <w:rFonts w:ascii="Calibri" w:hAnsi="Calibri" w:cs="Calibri"/>
+                <w:lang w:val="es"/>
+              </w:rPr>
+            </w:pPr>
+            <w:r>
+              <w:rPr>
+                <w:rFonts w:ascii="Calibri" w:hAnsi="Calibri" w:cs="Calibri"/>
+                <w:lang w:val="es"/>
+              </w:rPr>
+              <w:t>1a. El usuario pulsa cancelar</w:t>
+            </w:r>
+          </w:p>
+        </w:tc>
+        <w:tc>
+          <w:tcPr>
+            <w:tcW w:w="4247" w:type="dxa"/>
+            <w:tcBorders>
+              <w:top w:val="single" w:sz="3" w:space="0" w:color="000000"/>
+              <w:left w:val="single" w:sz="3" w:space="0" w:color="000000"/>
+              <w:bottom w:val="single" w:sz="3" w:space="0" w:color="000000"/>
+              <w:right w:val="single" w:sz="3" w:space="0" w:color="000000"/>
+            </w:tcBorders>
+            <w:shd w:val="clear" w:color="000000" w:fill="FFFFFF"/>
+          </w:tcPr>
+          <w:p>
+            <w:pPr>
+              <w:autoSpaceDE w:val="0"/>
+              <w:autoSpaceDN w:val="0"/>
+              <w:adjustRightInd w:val="0"/>
+              <w:spacing w:after="0" w:line="240" w:lineRule="auto"/>
+              <w:rPr>
+                <w:rFonts w:ascii="Calibri" w:hAnsi="Calibri" w:cs="Calibri"/>
+                <w:lang w:val="es"/>
+              </w:rPr>
+            </w:pPr>
+            <w:r>
+              <w:rPr>
+                <w:rFonts w:ascii="Calibri" w:hAnsi="Calibri" w:cs="Calibri"/>
+                <w:lang w:val="es"/>
+              </w:rPr>
+              <w:t>2a. El sistema da el mensaje "Tarea y</w:t>
+            </w:r>
+            <w:r>
+              <w:rPr>
+                <w:rFonts w:ascii="Calibri" w:hAnsi="Calibri" w:cs="Calibri"/>
+                <w:lang w:val="es"/>
+              </w:rPr>
+              <w:t xml:space="preserve"> entrada calendario no creadas"</w:t>
+            </w:r>
+          </w:p>
+        </w:tc>
+      </w:tr>
+    </w:tbl>
+    <w:p/>
+    <w:p/>
+    <w:p/>
+    <w:p/>
+    <w:p/>
+    <w:p/>
+    <w:p/>
+    <w:p/>
+    <w:p/>
+    <w:p/>
+    <w:p/>
+    <w:p/>
+    <w:p/>
+    <w:p/>
+    <w:p/>
+    <w:tbl>
+      <w:tblPr>
+        <w:tblW w:w="0" w:type="auto"/>
+        <w:tblInd w:w="11" w:type="dxa"/>
+        <w:tblLayout w:type="fixed"/>
+        <w:tblLook w:val="0000" w:firstRow="0" w:lastRow="0" w:firstColumn="0" w:lastColumn="0" w:noHBand="0" w:noVBand="0"/>
+      </w:tblPr>
+      <w:tblGrid>
+        <w:gridCol w:w="4232"/>
+        <w:gridCol w:w="4247"/>
+      </w:tblGrid>
+      <w:tr>
+        <w:trPr>
+          <w:trHeight w:val="1"/>
+        </w:trPr>
+        <w:tc>
+          <w:tcPr>
+            <w:tcW w:w="4232" w:type="dxa"/>
+            <w:tcBorders>
+              <w:top w:val="single" w:sz="3" w:space="0" w:color="000000"/>
+              <w:left w:val="single" w:sz="3" w:space="0" w:color="000000"/>
+              <w:bottom w:val="single" w:sz="3" w:space="0" w:color="000000"/>
+              <w:right w:val="single" w:sz="3" w:space="0" w:color="000000"/>
+            </w:tcBorders>
+            <w:shd w:val="clear" w:color="000000" w:fill="FFFFFF"/>
+          </w:tcPr>
+          <w:p>
+            <w:pPr>
+              <w:autoSpaceDE w:val="0"/>
+              <w:autoSpaceDN w:val="0"/>
+              <w:adjustRightInd w:val="0"/>
+              <w:spacing w:after="0" w:line="240" w:lineRule="auto"/>
+              <w:rPr>
+                <w:rFonts w:ascii="Calibri" w:hAnsi="Calibri" w:cs="Calibri"/>
+                <w:lang w:val="es"/>
+              </w:rPr>
+            </w:pPr>
+            <w:r>
+              <w:rPr>
+                <w:rFonts w:ascii="Calibri" w:hAnsi="Calibri" w:cs="Calibri"/>
+                <w:lang w:val="es"/>
+              </w:rPr>
+              <w:t>Nombre</w:t>
+            </w:r>
+          </w:p>
+        </w:tc>
+        <w:tc>
+          <w:tcPr>
+            <w:tcW w:w="4247" w:type="dxa"/>
+            <w:tcBorders>
+              <w:top w:val="single" w:sz="3" w:space="0" w:color="000000"/>
+              <w:left w:val="single" w:sz="3" w:space="0" w:color="000000"/>
+              <w:bottom w:val="single" w:sz="3" w:space="0" w:color="000000"/>
+              <w:right w:val="single" w:sz="3" w:space="0" w:color="000000"/>
+            </w:tcBorders>
+            <w:shd w:val="clear" w:color="000000" w:fill="FFFFFF"/>
+          </w:tcPr>
+          <w:p>
+            <w:pPr>
+              <w:autoSpaceDE w:val="0"/>
+              <w:autoSpaceDN w:val="0"/>
+              <w:adjustRightInd w:val="0"/>
+              <w:spacing w:after="0" w:line="240" w:lineRule="auto"/>
+              <w:rPr>
+                <w:rFonts w:ascii="Calibri" w:hAnsi="Calibri" w:cs="Calibri"/>
+                <w:lang w:val="es"/>
+              </w:rPr>
+            </w:pPr>
+            <w:r>
+              <w:rPr>
+                <w:rFonts w:ascii="Calibri" w:hAnsi="Calibri" w:cs="Calibri"/>
+                <w:lang w:val="es"/>
+              </w:rPr>
+              <w:t>Consultar Tarea</w:t>
+            </w:r>
+          </w:p>
+        </w:tc>
+      </w:tr>
+      <w:tr>
+        <w:trPr>
+          <w:trHeight w:val="1"/>
+        </w:trPr>
+        <w:tc>
+          <w:tcPr>
+            <w:tcW w:w="4232" w:type="dxa"/>
+            <w:tcBorders>
+              <w:top w:val="single" w:sz="3" w:space="0" w:color="000000"/>
+              <w:left w:val="single" w:sz="3" w:space="0" w:color="000000"/>
+              <w:bottom w:val="single" w:sz="3" w:space="0" w:color="000000"/>
+              <w:right w:val="single" w:sz="3" w:space="0" w:color="000000"/>
+            </w:tcBorders>
+            <w:shd w:val="clear" w:color="000000" w:fill="FFFFFF"/>
+          </w:tcPr>
+          <w:p>
+            <w:pPr>
+              <w:autoSpaceDE w:val="0"/>
+              <w:autoSpaceDN w:val="0"/>
+              <w:adjustRightInd w:val="0"/>
+              <w:spacing w:after="0" w:line="240" w:lineRule="auto"/>
+              <w:rPr>
+                <w:rFonts w:ascii="Calibri" w:hAnsi="Calibri" w:cs="Calibri"/>
+                <w:lang w:val="es"/>
+              </w:rPr>
+            </w:pPr>
+            <w:r>
+              <w:rPr>
+                <w:rFonts w:ascii="Calibri" w:hAnsi="Calibri" w:cs="Calibri"/>
+                <w:lang w:val="es"/>
+              </w:rPr>
+              <w:t>Descripción</w:t>
+            </w:r>
+          </w:p>
+        </w:tc>
+        <w:tc>
+          <w:tcPr>
+            <w:tcW w:w="4247" w:type="dxa"/>
+            <w:tcBorders>
+              <w:top w:val="single" w:sz="3" w:space="0" w:color="000000"/>
+              <w:left w:val="single" w:sz="3" w:space="0" w:color="000000"/>
+              <w:bottom w:val="single" w:sz="3" w:space="0" w:color="000000"/>
+              <w:right w:val="single" w:sz="3" w:space="0" w:color="000000"/>
+            </w:tcBorders>
+            <w:shd w:val="clear" w:color="000000" w:fill="FFFFFF"/>
+          </w:tcPr>
+          <w:p>
+            <w:pPr>
+              <w:autoSpaceDE w:val="0"/>
+              <w:autoSpaceDN w:val="0"/>
+              <w:adjustRightInd w:val="0"/>
+              <w:spacing w:after="0" w:line="240" w:lineRule="auto"/>
+              <w:rPr>
+                <w:rFonts w:ascii="Calibri" w:hAnsi="Calibri" w:cs="Calibri"/>
+                <w:lang w:val="es"/>
+              </w:rPr>
+            </w:pPr>
+            <w:r>
+              <w:rPr>
+                <w:rFonts w:ascii="Calibri" w:hAnsi="Calibri" w:cs="Calibri"/>
+                <w:lang w:val="es"/>
+              </w:rPr>
+              <w:t xml:space="preserve">Mediante </w:t>
+            </w:r>
+            <w:r>
+              <w:rPr>
+                <w:rFonts w:ascii="Calibri" w:hAnsi="Calibri" w:cs="Calibri"/>
+                <w:lang w:val="es"/>
+              </w:rPr>
+              <w:t>este caso de uso se pretende consult</w:t>
+            </w:r>
+            <w:r>
+              <w:rPr>
+                <w:rFonts w:ascii="Calibri" w:hAnsi="Calibri" w:cs="Calibri"/>
+                <w:lang w:val="es"/>
+              </w:rPr>
+              <w:t xml:space="preserve">ar una tarea </w:t>
+            </w:r>
+            <w:r>
+              <w:rPr>
+                <w:rFonts w:ascii="Calibri" w:hAnsi="Calibri" w:cs="Calibri"/>
+                <w:lang w:val="es"/>
+              </w:rPr>
+              <w:t>(de varias maneras, por nombre, grupo de tareas,</w:t>
+            </w:r>
+          </w:p>
+          <w:p>
+            <w:pPr>
+              <w:autoSpaceDE w:val="0"/>
+              <w:autoSpaceDN w:val="0"/>
+              <w:adjustRightInd w:val="0"/>
+              <w:spacing w:after="0" w:line="240" w:lineRule="auto"/>
+              <w:rPr>
+                <w:rFonts w:ascii="Calibri" w:hAnsi="Calibri" w:cs="Calibri"/>
+                <w:lang w:val="es"/>
+              </w:rPr>
+            </w:pPr>
+            <w:r>
+              <w:rPr>
+                <w:rFonts w:ascii="Calibri" w:hAnsi="Calibri" w:cs="Calibri"/>
+                <w:lang w:val="es"/>
+              </w:rPr>
+              <w:t xml:space="preserve"> estado y fecha de terminación)</w:t>
+            </w:r>
+          </w:p>
+        </w:tc>
+      </w:tr>
+      <w:tr>
+        <w:trPr>
+          <w:trHeight w:val="1"/>
+        </w:trPr>
+        <w:tc>
+          <w:tcPr>
+            <w:tcW w:w="4232" w:type="dxa"/>
+            <w:tcBorders>
+              <w:top w:val="single" w:sz="3" w:space="0" w:color="000000"/>
+              <w:left w:val="single" w:sz="3" w:space="0" w:color="000000"/>
+              <w:bottom w:val="single" w:sz="3" w:space="0" w:color="000000"/>
+              <w:right w:val="single" w:sz="3" w:space="0" w:color="000000"/>
+            </w:tcBorders>
+            <w:shd w:val="clear" w:color="000000" w:fill="FFFFFF"/>
+          </w:tcPr>
+          <w:p>
+            <w:pPr>
+              <w:autoSpaceDE w:val="0"/>
+              <w:autoSpaceDN w:val="0"/>
+              <w:adjustRightInd w:val="0"/>
+              <w:spacing w:after="0" w:line="240" w:lineRule="auto"/>
+              <w:rPr>
+                <w:rFonts w:ascii="Calibri" w:hAnsi="Calibri" w:cs="Calibri"/>
+                <w:lang w:val="es"/>
+              </w:rPr>
+            </w:pPr>
+            <w:r>
+              <w:rPr>
+                <w:rFonts w:ascii="Calibri" w:hAnsi="Calibri" w:cs="Calibri"/>
+                <w:lang w:val="es"/>
+              </w:rPr>
+              <w:t>Precondiciones entradas</w:t>
+            </w:r>
+          </w:p>
+        </w:tc>
+        <w:tc>
+          <w:tcPr>
+            <w:tcW w:w="4247" w:type="dxa"/>
+            <w:tcBorders>
+              <w:top w:val="single" w:sz="3" w:space="0" w:color="000000"/>
+              <w:left w:val="single" w:sz="3" w:space="0" w:color="000000"/>
+              <w:bottom w:val="single" w:sz="3" w:space="0" w:color="000000"/>
+              <w:right w:val="single" w:sz="3" w:space="0" w:color="000000"/>
+            </w:tcBorders>
+            <w:shd w:val="clear" w:color="000000" w:fill="FFFFFF"/>
+          </w:tcPr>
+          <w:p>
+            <w:pPr>
+              <w:autoSpaceDE w:val="0"/>
+              <w:autoSpaceDN w:val="0"/>
+              <w:adjustRightInd w:val="0"/>
+              <w:spacing w:after="0" w:line="240" w:lineRule="auto"/>
+              <w:rPr>
+                <w:rFonts w:ascii="Calibri" w:hAnsi="Calibri" w:cs="Calibri"/>
+                <w:lang w:val="es"/>
+              </w:rPr>
+            </w:pPr>
+            <w:r>
+              <w:rPr>
+                <w:rFonts w:ascii="Calibri" w:hAnsi="Calibri" w:cs="Calibri"/>
+                <w:lang w:val="es"/>
+              </w:rPr>
+              <w:t>La opción Consult</w:t>
+            </w:r>
+            <w:r>
+              <w:rPr>
+                <w:rFonts w:ascii="Calibri" w:hAnsi="Calibri" w:cs="Calibri"/>
+                <w:lang w:val="es"/>
+              </w:rPr>
+              <w:t>ar</w:t>
+            </w:r>
+            <w:r>
+              <w:rPr>
+                <w:rFonts w:ascii="Calibri" w:hAnsi="Calibri" w:cs="Calibri"/>
+                <w:lang w:val="es"/>
+              </w:rPr>
+              <w:t xml:space="preserve"> </w:t>
+            </w:r>
+            <w:r>
+              <w:rPr>
+                <w:rFonts w:ascii="Calibri" w:hAnsi="Calibri" w:cs="Calibri"/>
+                <w:lang w:val="es"/>
+              </w:rPr>
+              <w:t>Tarea debe haber sido seleccionada.</w:t>
+            </w:r>
+            <w:r>
+              <w:rPr>
+                <w:rFonts w:ascii="Calibri" w:hAnsi="Calibri" w:cs="Calibri"/>
+                <w:lang w:val="es"/>
+              </w:rPr>
+              <w:t xml:space="preserve"> Y la tarea debe haber sido creada.</w:t>
+            </w:r>
+            <w:bookmarkStart w:id="0" w:name="_GoBack"/>
+            <w:bookmarkEnd w:id="0"/>
+          </w:p>
+          <w:p>
+            <w:pPr>
+              <w:autoSpaceDE w:val="0"/>
+              <w:autoSpaceDN w:val="0"/>
+              <w:adjustRightInd w:val="0"/>
+              <w:spacing w:after="0" w:line="240" w:lineRule="auto"/>
+              <w:rPr>
+                <w:rFonts w:ascii="Calibri" w:hAnsi="Calibri" w:cs="Calibri"/>
+                <w:lang w:val="es"/>
+              </w:rPr>
+            </w:pPr>
+          </w:p>
+        </w:tc>
+      </w:tr>
+      <w:tr>
+        <w:trPr>
+          <w:trHeight w:val="1"/>
+        </w:trPr>
+        <w:tc>
+          <w:tcPr>
+            <w:tcW w:w="4232" w:type="dxa"/>
+            <w:tcBorders>
+              <w:top w:val="single" w:sz="3" w:space="0" w:color="000000"/>
+              <w:left w:val="single" w:sz="3" w:space="0" w:color="000000"/>
+              <w:bottom w:val="single" w:sz="3" w:space="0" w:color="000000"/>
+              <w:right w:val="single" w:sz="3" w:space="0" w:color="000000"/>
+            </w:tcBorders>
+            <w:shd w:val="clear" w:color="000000" w:fill="FFFFFF"/>
+          </w:tcPr>
+          <w:p>
+            <w:pPr>
+              <w:autoSpaceDE w:val="0"/>
+              <w:autoSpaceDN w:val="0"/>
+              <w:adjustRightInd w:val="0"/>
+              <w:spacing w:after="0" w:line="240" w:lineRule="auto"/>
+              <w:rPr>
+                <w:rFonts w:ascii="Calibri" w:hAnsi="Calibri" w:cs="Calibri"/>
+                <w:lang w:val="es"/>
+              </w:rPr>
+            </w:pPr>
+            <w:r>
+              <w:rPr>
+                <w:rFonts w:ascii="Calibri" w:hAnsi="Calibri" w:cs="Calibri"/>
+                <w:lang w:val="es"/>
+              </w:rPr>
+              <w:t>Postcondiciones salida</w:t>
+            </w:r>
+          </w:p>
+        </w:tc>
+        <w:tc>
+          <w:tcPr>
+            <w:tcW w:w="4247" w:type="dxa"/>
+            <w:tcBorders>
+              <w:top w:val="single" w:sz="3" w:space="0" w:color="000000"/>
+              <w:left w:val="single" w:sz="3" w:space="0" w:color="000000"/>
+              <w:bottom w:val="single" w:sz="3" w:space="0" w:color="000000"/>
+              <w:right w:val="single" w:sz="3" w:space="0" w:color="000000"/>
+            </w:tcBorders>
+            <w:shd w:val="clear" w:color="000000" w:fill="FFFFFF"/>
+          </w:tcPr>
+          <w:p>
+            <w:pPr>
+              <w:autoSpaceDE w:val="0"/>
+              <w:autoSpaceDN w:val="0"/>
+              <w:adjustRightInd w:val="0"/>
+              <w:spacing w:after="0" w:line="240" w:lineRule="auto"/>
+              <w:rPr>
+                <w:rFonts w:ascii="Calibri" w:hAnsi="Calibri" w:cs="Calibri"/>
+                <w:lang w:val="es"/>
+              </w:rPr>
+            </w:pPr>
+          </w:p>
+        </w:tc>
+      </w:tr>
+      <w:tr>
+        <w:trPr>
+          <w:trHeight w:val="1"/>
+        </w:trPr>
+        <w:tc>
+          <w:tcPr>
+            <w:tcW w:w="4232" w:type="dxa"/>
+            <w:tcBorders>
+              <w:top w:val="single" w:sz="3" w:space="0" w:color="000000"/>
+              <w:left w:val="single" w:sz="3" w:space="0" w:color="000000"/>
+              <w:bottom w:val="single" w:sz="3" w:space="0" w:color="000000"/>
+              <w:right w:val="single" w:sz="3" w:space="0" w:color="000000"/>
+            </w:tcBorders>
+            <w:shd w:val="clear" w:color="000000" w:fill="FFFFFF"/>
+          </w:tcPr>
+          <w:p>
+            <w:pPr>
+              <w:autoSpaceDE w:val="0"/>
+              <w:autoSpaceDN w:val="0"/>
+              <w:adjustRightInd w:val="0"/>
+              <w:spacing w:after="0" w:line="240" w:lineRule="auto"/>
+              <w:rPr>
+                <w:rFonts w:ascii="Calibri" w:hAnsi="Calibri" w:cs="Calibri"/>
+                <w:lang w:val="es"/>
+              </w:rPr>
+            </w:pPr>
+            <w:r>
+              <w:rPr>
+                <w:rFonts w:ascii="Calibri" w:hAnsi="Calibri" w:cs="Calibri"/>
+                <w:lang w:val="es"/>
+              </w:rPr>
+              <w:t>Condición final exitoso</w:t>
+            </w:r>
+          </w:p>
+        </w:tc>
+        <w:tc>
+          <w:tcPr>
+            <w:tcW w:w="4247" w:type="dxa"/>
+            <w:tcBorders>
+              <w:top w:val="single" w:sz="3" w:space="0" w:color="000000"/>
+              <w:left w:val="single" w:sz="3" w:space="0" w:color="000000"/>
+              <w:bottom w:val="single" w:sz="3" w:space="0" w:color="000000"/>
+              <w:right w:val="single" w:sz="3" w:space="0" w:color="000000"/>
+            </w:tcBorders>
+            <w:shd w:val="clear" w:color="000000" w:fill="FFFFFF"/>
+          </w:tcPr>
+          <w:p>
+            <w:pPr>
+              <w:autoSpaceDE w:val="0"/>
+              <w:autoSpaceDN w:val="0"/>
+              <w:adjustRightInd w:val="0"/>
+              <w:spacing w:after="0" w:line="240" w:lineRule="auto"/>
+              <w:rPr>
+                <w:rFonts w:ascii="Calibri" w:hAnsi="Calibri" w:cs="Calibri"/>
+                <w:lang w:val="es"/>
+              </w:rPr>
+            </w:pPr>
+            <w:r>
+              <w:rPr>
+                <w:rFonts w:ascii="Calibri" w:hAnsi="Calibri" w:cs="Calibri"/>
+                <w:lang w:val="es"/>
+              </w:rPr>
+              <w:t>Tarea y su entrada en el calendario creadas. Mensaje "Tarea y</w:t>
+            </w:r>
+            <w:r>
+              <w:rPr>
+                <w:rFonts w:ascii="Calibri" w:hAnsi="Calibri" w:cs="Calibri"/>
+                <w:lang w:val="es"/>
+              </w:rPr>
+              <w:t xml:space="preserve"> entrada de Calendario creados"</w:t>
+            </w:r>
+          </w:p>
+        </w:tc>
+      </w:tr>
+      <w:tr>
+        <w:trPr>
+          <w:trHeight w:val="225"/>
+        </w:trPr>
+        <w:tc>
+          <w:tcPr>
+            <w:tcW w:w="4232" w:type="dxa"/>
+            <w:tcBorders>
+              <w:top w:val="single" w:sz="3" w:space="0" w:color="000000"/>
+              <w:left w:val="single" w:sz="3" w:space="0" w:color="000000"/>
+              <w:bottom w:val="single" w:sz="3" w:space="0" w:color="000000"/>
+              <w:right w:val="single" w:sz="3" w:space="0" w:color="000000"/>
+            </w:tcBorders>
+            <w:shd w:val="clear" w:color="000000" w:fill="FFFFFF"/>
+          </w:tcPr>
+          <w:p>
+            <w:pPr>
+              <w:autoSpaceDE w:val="0"/>
+              <w:autoSpaceDN w:val="0"/>
+              <w:adjustRightInd w:val="0"/>
+              <w:spacing w:after="0" w:line="240" w:lineRule="auto"/>
+              <w:rPr>
+                <w:rFonts w:ascii="Calibri" w:hAnsi="Calibri" w:cs="Calibri"/>
+                <w:lang w:val="es"/>
+              </w:rPr>
+            </w:pPr>
+            <w:r>
+              <w:rPr>
+                <w:rFonts w:ascii="Calibri" w:hAnsi="Calibri" w:cs="Calibri"/>
+                <w:lang w:val="es"/>
+              </w:rPr>
+              <w:t>Condición final fallido</w:t>
+            </w:r>
+          </w:p>
+        </w:tc>
+        <w:tc>
+          <w:tcPr>
+            <w:tcW w:w="4247" w:type="dxa"/>
+            <w:tcBorders>
+              <w:top w:val="single" w:sz="3" w:space="0" w:color="000000"/>
+              <w:left w:val="single" w:sz="3" w:space="0" w:color="000000"/>
+              <w:bottom w:val="single" w:sz="3" w:space="0" w:color="000000"/>
+              <w:right w:val="single" w:sz="3" w:space="0" w:color="000000"/>
+            </w:tcBorders>
+            <w:shd w:val="clear" w:color="000000" w:fill="FFFFFF"/>
+          </w:tcPr>
+          <w:p>
+            <w:pPr>
+              <w:autoSpaceDE w:val="0"/>
+              <w:autoSpaceDN w:val="0"/>
+              <w:adjustRightInd w:val="0"/>
+              <w:spacing w:after="0" w:line="240" w:lineRule="auto"/>
+              <w:rPr>
+                <w:rFonts w:ascii="Calibri" w:hAnsi="Calibri" w:cs="Calibri"/>
+                <w:lang w:val="es"/>
+              </w:rPr>
+            </w:pPr>
+            <w:r>
+              <w:rPr>
+                <w:rFonts w:ascii="Calibri" w:hAnsi="Calibri" w:cs="Calibri"/>
+                <w:lang w:val="es"/>
+              </w:rPr>
+              <w:t>No se crean ni la tarea ni la entrada. Mensaje "Tarea y entrada calendario</w:t>
+            </w:r>
+            <w:r>
+              <w:rPr>
+                <w:rFonts w:ascii="Calibri" w:hAnsi="Calibri" w:cs="Calibri"/>
+                <w:lang w:val="es"/>
+              </w:rPr>
+              <w:t xml:space="preserve"> no creadas".</w:t>
+            </w:r>
+          </w:p>
+        </w:tc>
+      </w:tr>
+      <w:tr>
+        <w:trPr>
+          <w:trHeight w:val="1"/>
+        </w:trPr>
+        <w:tc>
+          <w:tcPr>
+            <w:tcW w:w="4232" w:type="dxa"/>
+            <w:tcBorders>
+              <w:top w:val="single" w:sz="3" w:space="0" w:color="000000"/>
+              <w:left w:val="single" w:sz="3" w:space="0" w:color="000000"/>
+              <w:bottom w:val="single" w:sz="3" w:space="0" w:color="000000"/>
+              <w:right w:val="single" w:sz="3" w:space="0" w:color="000000"/>
+            </w:tcBorders>
+            <w:shd w:val="clear" w:color="000000" w:fill="FFFFFF"/>
+          </w:tcPr>
+          <w:p>
+            <w:pPr>
+              <w:autoSpaceDE w:val="0"/>
+              <w:autoSpaceDN w:val="0"/>
+              <w:adjustRightInd w:val="0"/>
+              <w:spacing w:after="0" w:line="240" w:lineRule="auto"/>
+              <w:rPr>
+                <w:rFonts w:ascii="Calibri" w:hAnsi="Calibri" w:cs="Calibri"/>
+                <w:lang w:val="es"/>
+              </w:rPr>
+            </w:pPr>
+            <w:r>
+              <w:rPr>
+                <w:rFonts w:ascii="Calibri" w:hAnsi="Calibri" w:cs="Calibri"/>
+                <w:lang w:val="es"/>
+              </w:rPr>
+              <w:t>Actor primario</w:t>
+            </w:r>
+          </w:p>
+        </w:tc>
+        <w:tc>
+          <w:tcPr>
+            <w:tcW w:w="4247" w:type="dxa"/>
+            <w:tcBorders>
+              <w:top w:val="single" w:sz="3" w:space="0" w:color="000000"/>
+              <w:left w:val="single" w:sz="3" w:space="0" w:color="000000"/>
+              <w:bottom w:val="single" w:sz="3" w:space="0" w:color="000000"/>
+              <w:right w:val="single" w:sz="3" w:space="0" w:color="000000"/>
+            </w:tcBorders>
+            <w:shd w:val="clear" w:color="000000" w:fill="FFFFFF"/>
+          </w:tcPr>
+          <w:p>
+            <w:pPr>
+              <w:autoSpaceDE w:val="0"/>
+              <w:autoSpaceDN w:val="0"/>
+              <w:adjustRightInd w:val="0"/>
+              <w:spacing w:after="0" w:line="240" w:lineRule="auto"/>
+              <w:rPr>
+                <w:rFonts w:ascii="Calibri" w:hAnsi="Calibri" w:cs="Calibri"/>
+                <w:lang w:val="es"/>
+              </w:rPr>
+            </w:pPr>
+            <w:r>
+              <w:rPr>
+                <w:rFonts w:ascii="Calibri" w:hAnsi="Calibri" w:cs="Calibri"/>
+                <w:lang w:val="es"/>
+              </w:rPr>
+              <w:t>Usuario</w:t>
+            </w:r>
+          </w:p>
+        </w:tc>
+      </w:tr>
+      <w:tr>
+        <w:trPr>
+          <w:trHeight w:val="1"/>
+        </w:trPr>
+        <w:tc>
+          <w:tcPr>
+            <w:tcW w:w="4232" w:type="dxa"/>
+            <w:tcBorders>
+              <w:top w:val="single" w:sz="3" w:space="0" w:color="000000"/>
+              <w:left w:val="single" w:sz="3" w:space="0" w:color="000000"/>
+              <w:bottom w:val="single" w:sz="3" w:space="0" w:color="000000"/>
+              <w:right w:val="single" w:sz="3" w:space="0" w:color="000000"/>
+            </w:tcBorders>
+            <w:shd w:val="clear" w:color="000000" w:fill="FFFFFF"/>
+          </w:tcPr>
+          <w:p>
+            <w:pPr>
+              <w:autoSpaceDE w:val="0"/>
+              <w:autoSpaceDN w:val="0"/>
+              <w:adjustRightInd w:val="0"/>
+              <w:spacing w:after="0" w:line="240" w:lineRule="auto"/>
+              <w:rPr>
+                <w:rFonts w:ascii="Calibri" w:hAnsi="Calibri" w:cs="Calibri"/>
+                <w:lang w:val="es"/>
+              </w:rPr>
+            </w:pPr>
+            <w:r>
+              <w:rPr>
+                <w:rFonts w:ascii="Calibri" w:hAnsi="Calibri" w:cs="Calibri"/>
+                <w:lang w:val="es"/>
+              </w:rPr>
+              <w:t>Actores secundarios</w:t>
+            </w:r>
+          </w:p>
+        </w:tc>
+        <w:tc>
+          <w:tcPr>
+            <w:tcW w:w="4247" w:type="dxa"/>
+            <w:tcBorders>
+              <w:top w:val="single" w:sz="3" w:space="0" w:color="000000"/>
+              <w:left w:val="single" w:sz="3" w:space="0" w:color="000000"/>
+              <w:bottom w:val="single" w:sz="3" w:space="0" w:color="000000"/>
+              <w:right w:val="single" w:sz="3" w:space="0" w:color="000000"/>
+            </w:tcBorders>
+            <w:shd w:val="clear" w:color="000000" w:fill="FFFFFF"/>
+          </w:tcPr>
+          <w:p>
+            <w:pPr>
+              <w:autoSpaceDE w:val="0"/>
+              <w:autoSpaceDN w:val="0"/>
+              <w:adjustRightInd w:val="0"/>
+              <w:spacing w:after="0" w:line="240" w:lineRule="auto"/>
+              <w:rPr>
+                <w:rFonts w:ascii="Calibri" w:hAnsi="Calibri" w:cs="Calibri"/>
+                <w:lang w:val="es"/>
+              </w:rPr>
+            </w:pPr>
+            <w:r>
+              <w:rPr>
+                <w:rFonts w:ascii="Calibri" w:hAnsi="Calibri" w:cs="Calibri"/>
+                <w:lang w:val="es"/>
+              </w:rPr>
+              <w:t>Ninguno</w:t>
+            </w:r>
+          </w:p>
+        </w:tc>
+      </w:tr>
+      <w:tr>
+        <w:trPr>
+          <w:trHeight w:val="1"/>
+        </w:trPr>
+        <w:tc>
+          <w:tcPr>
+            <w:tcW w:w="8479" w:type="dxa"/>
+            <w:gridSpan w:val="2"/>
+            <w:tcBorders>
+              <w:top w:val="single" w:sz="3" w:space="0" w:color="000000"/>
+              <w:left w:val="single" w:sz="3" w:space="0" w:color="000000"/>
+              <w:bottom w:val="single" w:sz="3" w:space="0" w:color="000000"/>
+              <w:right w:val="single" w:sz="4" w:space="0" w:color="auto"/>
+            </w:tcBorders>
+            <w:shd w:val="clear" w:color="000000" w:fill="FFFFFF"/>
+          </w:tcPr>
+          <w:p>
+            <w:pPr>
+              <w:autoSpaceDE w:val="0"/>
+              <w:autoSpaceDN w:val="0"/>
+              <w:adjustRightInd w:val="0"/>
+              <w:spacing w:after="0" w:line="240" w:lineRule="auto"/>
+              <w:jc w:val="center"/>
+              <w:rPr>
+                <w:rFonts w:ascii="Calibri" w:hAnsi="Calibri" w:cs="Calibri"/>
+                <w:lang w:val="es"/>
+              </w:rPr>
+            </w:pPr>
+            <w:r>
+              <w:rPr>
+                <w:rFonts w:ascii="Calibri" w:hAnsi="Calibri" w:cs="Calibri"/>
+                <w:lang w:val="es"/>
+              </w:rPr>
+              <w:t>Secuencia normal</w:t>
+            </w:r>
+          </w:p>
+        </w:tc>
+      </w:tr>
+      <w:tr>
+        <w:trPr>
+          <w:trHeight w:val="1"/>
+        </w:trPr>
+        <w:tc>
+          <w:tcPr>
+            <w:tcW w:w="4232" w:type="dxa"/>
+            <w:tcBorders>
+              <w:top w:val="single" w:sz="3" w:space="0" w:color="000000"/>
+              <w:left w:val="single" w:sz="3" w:space="0" w:color="000000"/>
+              <w:bottom w:val="single" w:sz="3" w:space="0" w:color="000000"/>
+              <w:right w:val="single" w:sz="3" w:space="0" w:color="000000"/>
+            </w:tcBorders>
+            <w:shd w:val="clear" w:color="000000" w:fill="FFFFFF"/>
+          </w:tcPr>
+          <w:p>
+            <w:pPr>
+              <w:autoSpaceDE w:val="0"/>
+              <w:autoSpaceDN w:val="0"/>
+              <w:adjustRightInd w:val="0"/>
+              <w:spacing w:after="0" w:line="240" w:lineRule="auto"/>
+              <w:jc w:val="center"/>
+              <w:rPr>
+                <w:rFonts w:ascii="Calibri" w:hAnsi="Calibri" w:cs="Calibri"/>
+                <w:lang w:val="es"/>
+              </w:rPr>
+            </w:pPr>
+            <w:r>
+              <w:rPr>
+                <w:rFonts w:ascii="Calibri" w:hAnsi="Calibri" w:cs="Calibri"/>
+                <w:lang w:val="es"/>
+              </w:rPr>
+              <w:t>ACTOR</w:t>
+            </w:r>
+          </w:p>
+        </w:tc>
+        <w:tc>
+          <w:tcPr>
+            <w:tcW w:w="4247" w:type="dxa"/>
+            <w:tcBorders>
+              <w:top w:val="single" w:sz="3" w:space="0" w:color="000000"/>
+              <w:left w:val="single" w:sz="3" w:space="0" w:color="000000"/>
+              <w:bottom w:val="single" w:sz="3" w:space="0" w:color="000000"/>
+              <w:right w:val="single" w:sz="4" w:space="0" w:color="auto"/>
+            </w:tcBorders>
+            <w:shd w:val="clear" w:color="000000" w:fill="FFFFFF"/>
+          </w:tcPr>
+          <w:p>
+            <w:pPr>
+              <w:autoSpaceDE w:val="0"/>
+              <w:autoSpaceDN w:val="0"/>
+              <w:adjustRightInd w:val="0"/>
+              <w:spacing w:after="0" w:line="240" w:lineRule="auto"/>
+              <w:jc w:val="center"/>
+              <w:rPr>
+                <w:rFonts w:ascii="Calibri" w:hAnsi="Calibri" w:cs="Calibri"/>
+                <w:lang w:val="es"/>
+              </w:rPr>
+            </w:pPr>
+            <w:r>
+              <w:rPr>
+                <w:rFonts w:ascii="Calibri" w:hAnsi="Calibri" w:cs="Calibri"/>
+                <w:lang w:val="es"/>
+              </w:rPr>
+              <w:t>SISTEMA</w:t>
+            </w:r>
+          </w:p>
+        </w:tc>
+      </w:tr>
+      <w:tr>
+        <w:trPr>
+          <w:trHeight w:val="1"/>
+        </w:trPr>
+        <w:tc>
+          <w:tcPr>
+            <w:tcW w:w="4232" w:type="dxa"/>
+            <w:tcBorders>
+              <w:top w:val="single" w:sz="3" w:space="0" w:color="000000"/>
+              <w:left w:val="single" w:sz="3" w:space="0" w:color="000000"/>
+              <w:bottom w:val="single" w:sz="3" w:space="0" w:color="000000"/>
+              <w:right w:val="single" w:sz="3" w:space="0" w:color="000000"/>
+            </w:tcBorders>
+            <w:shd w:val="clear" w:color="000000" w:fill="FFFFFF"/>
+          </w:tcPr>
+          <w:p>
+            <w:pPr>
+              <w:autoSpaceDE w:val="0"/>
+              <w:autoSpaceDN w:val="0"/>
+              <w:adjustRightInd w:val="0"/>
+              <w:spacing w:after="0" w:line="240" w:lineRule="auto"/>
+              <w:rPr>
+                <w:rFonts w:ascii="Calibri" w:hAnsi="Calibri" w:cs="Calibri"/>
+                <w:lang w:val="es"/>
+              </w:rPr>
+            </w:pPr>
+            <w:r>
+              <w:rPr>
+                <w:rFonts w:ascii="Calibri" w:hAnsi="Calibri" w:cs="Calibri"/>
+                <w:lang w:val="es"/>
+              </w:rPr>
+              <w:t>1.</w:t>
+            </w:r>
+            <w:r>
+              <w:rPr>
+                <w:rFonts w:ascii="Calibri" w:hAnsi="Calibri" w:cs="Calibri"/>
+                <w:lang w:val="es"/>
+              </w:rPr>
+              <w:t xml:space="preserve"> El usuario introduce fecha terminación, titulo, texto, prioridad, categoría, indicador.</w:t>
+            </w:r>
+          </w:p>
+        </w:tc>
+        <w:tc>
+          <w:tcPr>
+            <w:tcW w:w="4247" w:type="dxa"/>
+            <w:tcBorders>
+              <w:top w:val="single" w:sz="3" w:space="0" w:color="000000"/>
+              <w:left w:val="single" w:sz="3" w:space="0" w:color="000000"/>
+              <w:bottom w:val="single" w:sz="3" w:space="0" w:color="000000"/>
+              <w:right w:val="single" w:sz="4" w:space="0" w:color="auto"/>
+            </w:tcBorders>
+            <w:shd w:val="clear" w:color="000000" w:fill="FFFFFF"/>
+          </w:tcPr>
+          <w:p>
+            <w:pPr>
+              <w:autoSpaceDE w:val="0"/>
+              <w:autoSpaceDN w:val="0"/>
+              <w:adjustRightInd w:val="0"/>
+              <w:spacing w:after="0" w:line="240" w:lineRule="auto"/>
+              <w:rPr>
+                <w:rFonts w:ascii="Calibri" w:hAnsi="Calibri" w:cs="Calibri"/>
+                <w:lang w:val="es"/>
+              </w:rPr>
+            </w:pPr>
+            <w:r>
+              <w:rPr>
+                <w:rFonts w:ascii="Calibri" w:hAnsi="Calibri" w:cs="Calibri"/>
+                <w:lang w:val="es"/>
+              </w:rPr>
+              <w:t xml:space="preserve">2. El sistema crea una entrada de calendario y se envía </w:t>
+            </w:r>
+            <w:r>
+              <w:rPr>
+                <w:rFonts w:ascii="Calibri" w:hAnsi="Calibri" w:cs="Calibri"/>
+                <w:lang w:val="es"/>
+              </w:rPr>
+              <w:t>el mensaje "Calendario creado".</w:t>
+            </w:r>
+          </w:p>
+        </w:tc>
+      </w:tr>
+      <w:tr>
+        <w:trPr>
+          <w:trHeight w:val="1"/>
+        </w:trPr>
+        <w:tc>
+          <w:tcPr>
+            <w:tcW w:w="4232" w:type="dxa"/>
+            <w:tcBorders>
+              <w:top w:val="single" w:sz="3" w:space="0" w:color="000000"/>
+              <w:left w:val="single" w:sz="3" w:space="0" w:color="000000"/>
+              <w:bottom w:val="single" w:sz="3" w:space="0" w:color="000000"/>
+              <w:right w:val="single" w:sz="3" w:space="0" w:color="000000"/>
+            </w:tcBorders>
+            <w:shd w:val="clear" w:color="000000" w:fill="FFFFFF"/>
+          </w:tcPr>
+          <w:p>
+            <w:pPr>
+              <w:autoSpaceDE w:val="0"/>
+              <w:autoSpaceDN w:val="0"/>
+              <w:adjustRightInd w:val="0"/>
+              <w:spacing w:after="0" w:line="240" w:lineRule="auto"/>
+              <w:rPr>
+                <w:rFonts w:ascii="Calibri" w:hAnsi="Calibri" w:cs="Calibri"/>
+                <w:lang w:val="es"/>
+              </w:rPr>
+            </w:pPr>
+          </w:p>
+        </w:tc>
+        <w:tc>
+          <w:tcPr>
+            <w:tcW w:w="4247" w:type="dxa"/>
+            <w:tcBorders>
+              <w:top w:val="single" w:sz="3" w:space="0" w:color="000000"/>
+              <w:left w:val="single" w:sz="3" w:space="0" w:color="000000"/>
+              <w:bottom w:val="single" w:sz="3" w:space="0" w:color="000000"/>
+              <w:right w:val="single" w:sz="3" w:space="0" w:color="000000"/>
+            </w:tcBorders>
+            <w:shd w:val="clear" w:color="000000" w:fill="FFFFFF"/>
+          </w:tcPr>
+          <w:p>
+            <w:pPr>
+              <w:autoSpaceDE w:val="0"/>
+              <w:autoSpaceDN w:val="0"/>
+              <w:adjustRightInd w:val="0"/>
+              <w:spacing w:after="0" w:line="240" w:lineRule="auto"/>
+              <w:rPr>
+                <w:rFonts w:ascii="Calibri" w:hAnsi="Calibri" w:cs="Calibri"/>
+                <w:lang w:val="es"/>
+              </w:rPr>
+            </w:pPr>
+            <w:r>
+              <w:rPr>
+                <w:rFonts w:ascii="Calibri" w:hAnsi="Calibri" w:cs="Calibri"/>
+                <w:lang w:val="es"/>
+              </w:rPr>
+              <w:t>3. El sistema crea una tarea y le envía mensaje "Tarea y</w:t>
+            </w:r>
+            <w:r>
+              <w:rPr>
+                <w:rFonts w:ascii="Calibri" w:hAnsi="Calibri" w:cs="Calibri"/>
+                <w:lang w:val="es"/>
+              </w:rPr>
+              <w:t xml:space="preserve"> entrada de calendario creados".</w:t>
+            </w:r>
+          </w:p>
+        </w:tc>
+      </w:tr>
+      <w:tr>
+        <w:trPr>
+          <w:trHeight w:val="1"/>
+        </w:trPr>
+        <w:tc>
+          <w:tcPr>
+            <w:tcW w:w="8479" w:type="dxa"/>
+            <w:gridSpan w:val="2"/>
+            <w:tcBorders>
+              <w:top w:val="single" w:sz="3" w:space="0" w:color="000000"/>
+              <w:left w:val="single" w:sz="3" w:space="0" w:color="000000"/>
+              <w:bottom w:val="single" w:sz="3" w:space="0" w:color="000000"/>
+              <w:right w:val="single" w:sz="3" w:space="0" w:color="000000"/>
+            </w:tcBorders>
+            <w:shd w:val="clear" w:color="000000" w:fill="FFFFFF"/>
+          </w:tcPr>
+          <w:p>
+            <w:pPr>
+              <w:autoSpaceDE w:val="0"/>
+              <w:autoSpaceDN w:val="0"/>
+              <w:adjustRightInd w:val="0"/>
+              <w:spacing w:after="0" w:line="240" w:lineRule="auto"/>
+              <w:jc w:val="center"/>
+              <w:rPr>
+                <w:rFonts w:ascii="Calibri" w:hAnsi="Calibri" w:cs="Calibri"/>
+                <w:lang w:val="es"/>
+              </w:rPr>
+            </w:pPr>
+            <w:r>
+              <w:rPr>
+                <w:rFonts w:ascii="Calibri" w:hAnsi="Calibri" w:cs="Calibri"/>
+                <w:lang w:val="es"/>
+              </w:rPr>
+              <w:t>Flujo alternativo</w:t>
+            </w:r>
+          </w:p>
+        </w:tc>
+      </w:tr>
+      <w:tr>
         <w:trPr>
           <w:trHeight w:val="1"/>
         </w:trPr>
@@ -1106,7 +2039,7 @@
 
 <file path=word/numbering.xml><?xml version="1.0" encoding="utf-8"?>
 <w:numbering xmlns:wpc="http://schemas.microsoft.com/office/word/2010/wordprocessingCanvas" xmlns:mc="http://schemas.openxmlformats.org/markup-compatibility/2006" xmlns:o="urn:schemas-microsoft-com:office:office" xmlns:r="http://schemas.openxmlformats.org/officeDocument/2006/relationships" xmlns:m="http://schemas.openxmlformats.org/officeDocument/2006/math" xmlns:v="urn:schemas-microsoft-com:vml" xmlns:wp14="http://schemas.microsoft.com/office/word/2010/wordprocessingDrawing" xmlns:wp="http://schemas.openxmlformats.org/drawingml/2006/wordprocessingDrawing" xmlns:w10="urn:schemas-microsoft-com:office:word" xmlns:w="http://schemas.openxmlformats.org/wordprocessingml/2006/main" xmlns:w14="http://schemas.microsoft.com/office/word/2010/wordml" xmlns:w15="http://schemas.microsoft.com/office/word/2012/wordml" xmlns:wpg="http://schemas.microsoft.com/office/word/2010/wordprocessingGroup" xmlns:wpi="http://schemas.microsoft.com/office/word/2010/wordprocessingInk" xmlns:wne="http://schemas.microsoft.com/office/word/2006/wordml" xmlns:wps="http://schemas.microsoft.com/office/word/2010/wordprocessingShape" mc:Ignorable="w14 w15 wp14">
-  <w:abstractNum w:abstractNumId="0" w15:restartNumberingAfterBreak="0">
+  <w:abstractNum w:abstractNumId="0">
     <w:nsid w:val="42D80D7D"/>
     <w:multiLevelType w:val="hybridMultilevel"/>
     <w:tmpl w:val="38FC9F6A"/>
@@ -1195,7 +2128,7 @@
       </w:pPr>
     </w:lvl>
   </w:abstractNum>
-  <w:abstractNum w:abstractNumId="1" w15:restartNumberingAfterBreak="0">
+  <w:abstractNum w:abstractNumId="1">
     <w:nsid w:val="602403CB"/>
     <w:multiLevelType w:val="hybridMultilevel"/>
     <w:tmpl w:val="5364767A"/>
@@ -1994,7 +2927,7 @@
 </file>
 
 <file path=customXml/itemProps1.xml><?xml version="1.0" encoding="utf-8"?>
-<ds:datastoreItem xmlns:ds="http://schemas.openxmlformats.org/officeDocument/2006/customXml" ds:itemID="{C559F124-8808-40B5-9823-C47FCC8C69E0}">
+<ds:datastoreItem xmlns:ds="http://schemas.openxmlformats.org/officeDocument/2006/customXml" ds:itemID="{586CA9BC-3E28-4A2B-9207-A62A4878CA75}">
   <ds:schemaRefs>
     <ds:schemaRef ds:uri="http://schemas.openxmlformats.org/officeDocument/2006/bibliography"/>
   </ds:schemaRefs>

</xml_diff>